<commit_message>
initial comit client doc.
</commit_message>
<xml_diff>
--- a/simple and traditional ci and cd pipeline client.docx
+++ b/simple and traditional ci and cd pipeline client.docx
@@ -13483,6 +13483,861 @@
           </mc:Fallback>
         </mc:AlternateContent>
       </w:r>
+    </w:p>
+    <w:p/>
+    <w:p/>
+    <w:p/>
+    <w:p/>
+    <w:p>
+      <w:pPr>
+        <w:rPr>
+          <w:color w:val="BF4E14" w:themeColor="accent2" w:themeShade="BF"/>
+        </w:rPr>
+      </w:pPr>
+    </w:p>
+    <w:p/>
+    <w:p/>
+    <w:p>
+      <w:pPr>
+        <w:rPr>
+          <w:b/>
+          <w:bCs/>
+          <w:color w:val="4C94D8" w:themeColor="text2" w:themeTint="80"/>
+          <w:sz w:val="32"/>
+          <w:szCs w:val="32"/>
+        </w:rPr>
+      </w:pPr>
+      <w:proofErr w:type="gramStart"/>
+      <w:r>
+        <w:rPr>
+          <w:b/>
+          <w:bCs/>
+          <w:color w:val="4C94D8" w:themeColor="text2" w:themeTint="80"/>
+          <w:sz w:val="32"/>
+          <w:szCs w:val="32"/>
+        </w:rPr>
+        <w:lastRenderedPageBreak/>
+        <w:t>Client Side</w:t>
+      </w:r>
+      <w:proofErr w:type="gramEnd"/>
+      <w:r>
+        <w:rPr>
+          <w:b/>
+          <w:bCs/>
+          <w:color w:val="4C94D8" w:themeColor="text2" w:themeTint="80"/>
+          <w:sz w:val="32"/>
+          <w:szCs w:val="32"/>
+        </w:rPr>
+        <w:t xml:space="preserve"> Application (React </w:t>
+      </w:r>
+      <w:proofErr w:type="spellStart"/>
+      <w:r>
+        <w:rPr>
+          <w:b/>
+          <w:bCs/>
+          <w:color w:val="4C94D8" w:themeColor="text2" w:themeTint="80"/>
+          <w:sz w:val="32"/>
+          <w:szCs w:val="32"/>
+        </w:rPr>
+        <w:t>js</w:t>
+      </w:r>
+      <w:proofErr w:type="spellEnd"/>
+      <w:r>
+        <w:rPr>
+          <w:b/>
+          <w:bCs/>
+          <w:color w:val="4C94D8" w:themeColor="text2" w:themeTint="80"/>
+          <w:sz w:val="32"/>
+          <w:szCs w:val="32"/>
+        </w:rPr>
+        <w:t>) Deployment</w:t>
+      </w:r>
+      <w:r>
+        <w:rPr>
+          <w:b/>
+          <w:bCs/>
+          <w:color w:val="4C94D8" w:themeColor="text2" w:themeTint="80"/>
+          <w:sz w:val="32"/>
+          <w:szCs w:val="32"/>
+        </w:rPr>
+        <w:br/>
+      </w:r>
+      <w:r>
+        <w:rPr>
+          <w:b/>
+          <w:bCs/>
+          <w:color w:val="4C94D8" w:themeColor="text2" w:themeTint="80"/>
+          <w:sz w:val="32"/>
+          <w:szCs w:val="32"/>
+        </w:rPr>
+        <w:br/>
+      </w:r>
+      <w:r>
+        <w:rPr>
+          <w:rFonts w:ascii="Segoe UI Emoji" w:hAnsi="Segoe UI Emoji" w:cs="Segoe UI Emoji"/>
+          <w:color w:val="262626" w:themeColor="text1" w:themeTint="D9"/>
+        </w:rPr>
+        <w:t>✅</w:t>
+      </w:r>
+      <w:r>
+        <w:rPr>
+          <w:color w:val="262626" w:themeColor="text1" w:themeTint="D9"/>
+        </w:rPr>
+        <w:t xml:space="preserve"> GitHub Actions</w:t>
+      </w:r>
+      <w:r>
+        <w:rPr>
+          <w:color w:val="262626" w:themeColor="text1" w:themeTint="D9"/>
+        </w:rPr>
+        <w:br/>
+      </w:r>
+      <w:r>
+        <w:rPr>
+          <w:rFonts w:ascii="Segoe UI Emoji" w:hAnsi="Segoe UI Emoji" w:cs="Segoe UI Emoji"/>
+          <w:color w:val="262626" w:themeColor="text1" w:themeTint="D9"/>
+        </w:rPr>
+        <w:t>✅</w:t>
+      </w:r>
+      <w:r>
+        <w:rPr>
+          <w:color w:val="262626" w:themeColor="text1" w:themeTint="D9"/>
+        </w:rPr>
+        <w:t xml:space="preserve"> Self-Hosted Runner</w:t>
+      </w:r>
+      <w:r>
+        <w:rPr>
+          <w:color w:val="262626" w:themeColor="text1" w:themeTint="D9"/>
+        </w:rPr>
+        <w:br/>
+      </w:r>
+      <w:r>
+        <w:rPr>
+          <w:rFonts w:ascii="Segoe UI Emoji" w:hAnsi="Segoe UI Emoji" w:cs="Segoe UI Emoji"/>
+          <w:color w:val="262626" w:themeColor="text1" w:themeTint="D9"/>
+        </w:rPr>
+        <w:t>✅</w:t>
+      </w:r>
+      <w:r>
+        <w:rPr>
+          <w:color w:val="262626" w:themeColor="text1" w:themeTint="D9"/>
+        </w:rPr>
+        <w:t xml:space="preserve"> Environment Variables / Secrets</w:t>
+      </w:r>
+      <w:r>
+        <w:rPr>
+          <w:color w:val="262626" w:themeColor="text1" w:themeTint="D9"/>
+        </w:rPr>
+        <w:br/>
+      </w:r>
+      <w:r>
+        <w:rPr>
+          <w:rFonts w:ascii="Segoe UI Emoji" w:hAnsi="Segoe UI Emoji" w:cs="Segoe UI Emoji"/>
+          <w:color w:val="262626" w:themeColor="text1" w:themeTint="D9"/>
+        </w:rPr>
+        <w:t>✅</w:t>
+      </w:r>
+      <w:r>
+        <w:rPr>
+          <w:color w:val="262626" w:themeColor="text1" w:themeTint="D9"/>
+        </w:rPr>
+        <w:t xml:space="preserve"> NGINX (serving the built React static files)</w:t>
+      </w:r>
+      <w:r>
+        <w:rPr>
+          <w:color w:val="262626" w:themeColor="text1" w:themeTint="D9"/>
+        </w:rPr>
+        <w:br/>
+      </w:r>
+      <w:r>
+        <w:rPr>
+          <w:rFonts w:ascii="Segoe UI Emoji" w:hAnsi="Segoe UI Emoji" w:cs="Segoe UI Emoji"/>
+          <w:color w:val="262626" w:themeColor="text1" w:themeTint="D9"/>
+        </w:rPr>
+        <w:t>✅</w:t>
+      </w:r>
+      <w:r>
+        <w:rPr>
+          <w:color w:val="262626" w:themeColor="text1" w:themeTint="D9"/>
+        </w:rPr>
+        <w:t xml:space="preserve"> PM2 (NOT needed for React </w:t>
+      </w:r>
+      <w:r>
+        <w:rPr>
+          <w:rFonts w:ascii="Aptos" w:hAnsi="Aptos" w:cs="Aptos"/>
+          <w:color w:val="262626" w:themeColor="text1" w:themeTint="D9"/>
+        </w:rPr>
+        <w:t>—</w:t>
+      </w:r>
+      <w:r>
+        <w:rPr>
+          <w:color w:val="262626" w:themeColor="text1" w:themeTint="D9"/>
+        </w:rPr>
+        <w:t xml:space="preserve"> static files only)</w:t>
+      </w:r>
+      <w:r>
+        <w:rPr>
+          <w:color w:val="262626" w:themeColor="text1" w:themeTint="D9"/>
+        </w:rPr>
+        <w:br/>
+      </w:r>
+      <w:r>
+        <w:rPr>
+          <w:color w:val="262626" w:themeColor="text1" w:themeTint="D9"/>
+        </w:rPr>
+        <w:br/>
+      </w:r>
+    </w:p>
+    <w:tbl>
+      <w:tblPr>
+        <w:tblW w:w="0" w:type="auto"/>
+        <w:tblCellSpacing w:w="15" w:type="dxa"/>
+        <w:tblCellMar>
+          <w:top w:w="15" w:type="dxa"/>
+          <w:left w:w="15" w:type="dxa"/>
+          <w:bottom w:w="15" w:type="dxa"/>
+          <w:right w:w="15" w:type="dxa"/>
+        </w:tblCellMar>
+        <w:tblLook w:val="04A0" w:firstRow="1" w:lastRow="0" w:firstColumn="1" w:lastColumn="0" w:noHBand="0" w:noVBand="1"/>
+      </w:tblPr>
+      <w:tblGrid>
+        <w:gridCol w:w="1924"/>
+        <w:gridCol w:w="3983"/>
+        <w:gridCol w:w="3453"/>
+      </w:tblGrid>
+      <w:tr>
+        <w:trPr>
+          <w:tblHeader/>
+          <w:tblCellSpacing w:w="15" w:type="dxa"/>
+        </w:trPr>
+        <w:tc>
+          <w:tcPr>
+            <w:tcW w:w="0" w:type="auto"/>
+            <w:vAlign w:val="center"/>
+            <w:hideMark/>
+          </w:tcPr>
+          <w:p>
+            <w:pPr>
+              <w:rPr>
+                <w:color w:val="262626" w:themeColor="text1" w:themeTint="D9"/>
+              </w:rPr>
+            </w:pPr>
+            <w:r>
+              <w:rPr>
+                <w:color w:val="262626" w:themeColor="text1" w:themeTint="D9"/>
+              </w:rPr>
+              <w:t>Feature</w:t>
+            </w:r>
+          </w:p>
+        </w:tc>
+        <w:tc>
+          <w:tcPr>
+            <w:tcW w:w="0" w:type="auto"/>
+            <w:vAlign w:val="center"/>
+            <w:hideMark/>
+          </w:tcPr>
+          <w:p>
+            <w:pPr>
+              <w:rPr>
+                <w:color w:val="262626" w:themeColor="text1" w:themeTint="D9"/>
+              </w:rPr>
+            </w:pPr>
+            <w:r>
+              <w:rPr>
+                <w:color w:val="262626" w:themeColor="text1" w:themeTint="D9"/>
+              </w:rPr>
+              <w:t>Node.js API</w:t>
+            </w:r>
+          </w:p>
+        </w:tc>
+        <w:tc>
+          <w:tcPr>
+            <w:tcW w:w="0" w:type="auto"/>
+            <w:vAlign w:val="center"/>
+            <w:hideMark/>
+          </w:tcPr>
+          <w:p>
+            <w:pPr>
+              <w:rPr>
+                <w:color w:val="262626" w:themeColor="text1" w:themeTint="D9"/>
+              </w:rPr>
+            </w:pPr>
+            <w:r>
+              <w:rPr>
+                <w:color w:val="262626" w:themeColor="text1" w:themeTint="D9"/>
+              </w:rPr>
+              <w:t>React.js Frontend</w:t>
+            </w:r>
+          </w:p>
+        </w:tc>
+      </w:tr>
+      <w:tr>
+        <w:trPr>
+          <w:tblCellSpacing w:w="15" w:type="dxa"/>
+        </w:trPr>
+        <w:tc>
+          <w:tcPr>
+            <w:tcW w:w="0" w:type="auto"/>
+            <w:vAlign w:val="center"/>
+            <w:hideMark/>
+          </w:tcPr>
+          <w:p>
+            <w:pPr>
+              <w:rPr>
+                <w:color w:val="262626" w:themeColor="text1" w:themeTint="D9"/>
+              </w:rPr>
+            </w:pPr>
+            <w:r>
+              <w:rPr>
+                <w:color w:val="262626" w:themeColor="text1" w:themeTint="D9"/>
+              </w:rPr>
+              <w:t>Needs a runtime?</w:t>
+            </w:r>
+          </w:p>
+        </w:tc>
+        <w:tc>
+          <w:tcPr>
+            <w:tcW w:w="0" w:type="auto"/>
+            <w:vAlign w:val="center"/>
+            <w:hideMark/>
+          </w:tcPr>
+          <w:p>
+            <w:pPr>
+              <w:rPr>
+                <w:color w:val="262626" w:themeColor="text1" w:themeTint="D9"/>
+              </w:rPr>
+            </w:pPr>
+            <w:r>
+              <w:rPr>
+                <w:rFonts w:ascii="Segoe UI Symbol" w:hAnsi="Segoe UI Symbol" w:cs="Segoe UI Symbol"/>
+                <w:color w:val="262626" w:themeColor="text1" w:themeTint="D9"/>
+              </w:rPr>
+              <w:t>✔</w:t>
+            </w:r>
+            <w:r>
+              <w:rPr>
+                <w:color w:val="262626" w:themeColor="text1" w:themeTint="D9"/>
+              </w:rPr>
+              <w:t xml:space="preserve"> Yes → pm2</w:t>
+            </w:r>
+          </w:p>
+        </w:tc>
+        <w:tc>
+          <w:tcPr>
+            <w:tcW w:w="0" w:type="auto"/>
+            <w:vAlign w:val="center"/>
+            <w:hideMark/>
+          </w:tcPr>
+          <w:p>
+            <w:pPr>
+              <w:rPr>
+                <w:color w:val="262626" w:themeColor="text1" w:themeTint="D9"/>
+              </w:rPr>
+            </w:pPr>
+            <w:r>
+              <w:rPr>
+                <w:rFonts w:ascii="Segoe UI Emoji" w:hAnsi="Segoe UI Emoji" w:cs="Segoe UI Emoji"/>
+                <w:color w:val="262626" w:themeColor="text1" w:themeTint="D9"/>
+              </w:rPr>
+              <w:t>❌</w:t>
+            </w:r>
+            <w:r>
+              <w:rPr>
+                <w:color w:val="262626" w:themeColor="text1" w:themeTint="D9"/>
+              </w:rPr>
+              <w:t xml:space="preserve"> No (React builds </w:t>
+            </w:r>
+            <w:r>
+              <w:rPr>
+                <w:i/>
+                <w:iCs/>
+                <w:color w:val="262626" w:themeColor="text1" w:themeTint="D9"/>
+              </w:rPr>
+              <w:t>static files</w:t>
+            </w:r>
+            <w:r>
+              <w:rPr>
+                <w:color w:val="262626" w:themeColor="text1" w:themeTint="D9"/>
+              </w:rPr>
+              <w:t>)</w:t>
+            </w:r>
+          </w:p>
+        </w:tc>
+      </w:tr>
+      <w:tr>
+        <w:trPr>
+          <w:tblCellSpacing w:w="15" w:type="dxa"/>
+        </w:trPr>
+        <w:tc>
+          <w:tcPr>
+            <w:tcW w:w="0" w:type="auto"/>
+            <w:vAlign w:val="center"/>
+            <w:hideMark/>
+          </w:tcPr>
+          <w:p>
+            <w:pPr>
+              <w:rPr>
+                <w:color w:val="262626" w:themeColor="text1" w:themeTint="D9"/>
+              </w:rPr>
+            </w:pPr>
+            <w:r>
+              <w:rPr>
+                <w:color w:val="262626" w:themeColor="text1" w:themeTint="D9"/>
+              </w:rPr>
+              <w:t>Deployment target</w:t>
+            </w:r>
+          </w:p>
+        </w:tc>
+        <w:tc>
+          <w:tcPr>
+            <w:tcW w:w="0" w:type="auto"/>
+            <w:vAlign w:val="center"/>
+            <w:hideMark/>
+          </w:tcPr>
+          <w:p>
+            <w:pPr>
+              <w:rPr>
+                <w:color w:val="262626" w:themeColor="text1" w:themeTint="D9"/>
+              </w:rPr>
+            </w:pPr>
+            <w:r>
+              <w:rPr>
+                <w:color w:val="262626" w:themeColor="text1" w:themeTint="D9"/>
+              </w:rPr>
+              <w:t>Node server directory</w:t>
+            </w:r>
+          </w:p>
+        </w:tc>
+        <w:tc>
+          <w:tcPr>
+            <w:tcW w:w="0" w:type="auto"/>
+            <w:vAlign w:val="center"/>
+            <w:hideMark/>
+          </w:tcPr>
+          <w:p>
+            <w:pPr>
+              <w:rPr>
+                <w:color w:val="262626" w:themeColor="text1" w:themeTint="D9"/>
+              </w:rPr>
+            </w:pPr>
+            <w:r>
+              <w:rPr>
+                <w:color w:val="262626" w:themeColor="text1" w:themeTint="D9"/>
+              </w:rPr>
+              <w:t>NGINX “static site” directory</w:t>
+            </w:r>
+          </w:p>
+        </w:tc>
+      </w:tr>
+      <w:tr>
+        <w:trPr>
+          <w:tblCellSpacing w:w="15" w:type="dxa"/>
+        </w:trPr>
+        <w:tc>
+          <w:tcPr>
+            <w:tcW w:w="0" w:type="auto"/>
+            <w:vAlign w:val="center"/>
+            <w:hideMark/>
+          </w:tcPr>
+          <w:p>
+            <w:pPr>
+              <w:rPr>
+                <w:color w:val="262626" w:themeColor="text1" w:themeTint="D9"/>
+              </w:rPr>
+            </w:pPr>
+            <w:r>
+              <w:rPr>
+                <w:color w:val="262626" w:themeColor="text1" w:themeTint="D9"/>
+              </w:rPr>
+              <w:t>Build command</w:t>
+            </w:r>
+          </w:p>
+        </w:tc>
+        <w:tc>
+          <w:tcPr>
+            <w:tcW w:w="0" w:type="auto"/>
+            <w:vAlign w:val="center"/>
+            <w:hideMark/>
+          </w:tcPr>
+          <w:p>
+            <w:pPr>
+              <w:rPr>
+                <w:color w:val="262626" w:themeColor="text1" w:themeTint="D9"/>
+              </w:rPr>
+            </w:pPr>
+            <w:proofErr w:type="spellStart"/>
+            <w:r>
+              <w:rPr>
+                <w:color w:val="262626" w:themeColor="text1" w:themeTint="D9"/>
+              </w:rPr>
+              <w:t>npm</w:t>
+            </w:r>
+            <w:proofErr w:type="spellEnd"/>
+            <w:r>
+              <w:rPr>
+                <w:color w:val="262626" w:themeColor="text1" w:themeTint="D9"/>
+              </w:rPr>
+              <w:t xml:space="preserve"> run build (produces backend output)</w:t>
+            </w:r>
+          </w:p>
+        </w:tc>
+        <w:tc>
+          <w:tcPr>
+            <w:tcW w:w="0" w:type="auto"/>
+            <w:vAlign w:val="center"/>
+            <w:hideMark/>
+          </w:tcPr>
+          <w:p>
+            <w:pPr>
+              <w:rPr>
+                <w:color w:val="262626" w:themeColor="text1" w:themeTint="D9"/>
+              </w:rPr>
+            </w:pPr>
+            <w:proofErr w:type="spellStart"/>
+            <w:r>
+              <w:rPr>
+                <w:color w:val="262626" w:themeColor="text1" w:themeTint="D9"/>
+              </w:rPr>
+              <w:t>npm</w:t>
+            </w:r>
+            <w:proofErr w:type="spellEnd"/>
+            <w:r>
+              <w:rPr>
+                <w:color w:val="262626" w:themeColor="text1" w:themeTint="D9"/>
+              </w:rPr>
+              <w:t xml:space="preserve"> run build → /build folder</w:t>
+            </w:r>
+          </w:p>
+        </w:tc>
+      </w:tr>
+      <w:tr>
+        <w:trPr>
+          <w:tblCellSpacing w:w="15" w:type="dxa"/>
+        </w:trPr>
+        <w:tc>
+          <w:tcPr>
+            <w:tcW w:w="0" w:type="auto"/>
+            <w:vAlign w:val="center"/>
+            <w:hideMark/>
+          </w:tcPr>
+          <w:p>
+            <w:pPr>
+              <w:rPr>
+                <w:color w:val="262626" w:themeColor="text1" w:themeTint="D9"/>
+              </w:rPr>
+            </w:pPr>
+            <w:r>
+              <w:rPr>
+                <w:color w:val="262626" w:themeColor="text1" w:themeTint="D9"/>
+              </w:rPr>
+              <w:t>Environment file</w:t>
+            </w:r>
+          </w:p>
+        </w:tc>
+        <w:tc>
+          <w:tcPr>
+            <w:tcW w:w="0" w:type="auto"/>
+            <w:vAlign w:val="center"/>
+            <w:hideMark/>
+          </w:tcPr>
+          <w:p>
+            <w:pPr>
+              <w:rPr>
+                <w:color w:val="262626" w:themeColor="text1" w:themeTint="D9"/>
+              </w:rPr>
+            </w:pPr>
+            <w:proofErr w:type="gramStart"/>
+            <w:r>
+              <w:rPr>
+                <w:color w:val="262626" w:themeColor="text1" w:themeTint="D9"/>
+              </w:rPr>
+              <w:t>.env</w:t>
+            </w:r>
+            <w:proofErr w:type="gramEnd"/>
+            <w:r>
+              <w:rPr>
+                <w:color w:val="262626" w:themeColor="text1" w:themeTint="D9"/>
+              </w:rPr>
+              <w:t xml:space="preserve"> used at runtime</w:t>
+            </w:r>
+          </w:p>
+        </w:tc>
+        <w:tc>
+          <w:tcPr>
+            <w:tcW w:w="0" w:type="auto"/>
+            <w:vAlign w:val="center"/>
+            <w:hideMark/>
+          </w:tcPr>
+          <w:p>
+            <w:pPr>
+              <w:rPr>
+                <w:color w:val="262626" w:themeColor="text1" w:themeTint="D9"/>
+              </w:rPr>
+            </w:pPr>
+            <w:proofErr w:type="gramStart"/>
+            <w:r>
+              <w:rPr>
+                <w:color w:val="262626" w:themeColor="text1" w:themeTint="D9"/>
+              </w:rPr>
+              <w:t>.env</w:t>
+            </w:r>
+            <w:proofErr w:type="gramEnd"/>
+            <w:r>
+              <w:rPr>
+                <w:color w:val="262626" w:themeColor="text1" w:themeTint="D9"/>
+              </w:rPr>
+              <w:t xml:space="preserve"> used only at build time</w:t>
+            </w:r>
+          </w:p>
+        </w:tc>
+      </w:tr>
+      <w:tr>
+        <w:trPr>
+          <w:tblCellSpacing w:w="15" w:type="dxa"/>
+        </w:trPr>
+        <w:tc>
+          <w:tcPr>
+            <w:tcW w:w="0" w:type="auto"/>
+            <w:vAlign w:val="center"/>
+            <w:hideMark/>
+          </w:tcPr>
+          <w:p>
+            <w:pPr>
+              <w:rPr>
+                <w:color w:val="262626" w:themeColor="text1" w:themeTint="D9"/>
+              </w:rPr>
+            </w:pPr>
+            <w:r>
+              <w:rPr>
+                <w:color w:val="262626" w:themeColor="text1" w:themeTint="D9"/>
+              </w:rPr>
+              <w:t>Restart service</w:t>
+            </w:r>
+          </w:p>
+        </w:tc>
+        <w:tc>
+          <w:tcPr>
+            <w:tcW w:w="0" w:type="auto"/>
+            <w:vAlign w:val="center"/>
+            <w:hideMark/>
+          </w:tcPr>
+          <w:p>
+            <w:pPr>
+              <w:rPr>
+                <w:color w:val="262626" w:themeColor="text1" w:themeTint="D9"/>
+              </w:rPr>
+            </w:pPr>
+            <w:r>
+              <w:rPr>
+                <w:color w:val="262626" w:themeColor="text1" w:themeTint="D9"/>
+              </w:rPr>
+              <w:t>pm2 restart</w:t>
+            </w:r>
+          </w:p>
+        </w:tc>
+        <w:tc>
+          <w:tcPr>
+            <w:tcW w:w="0" w:type="auto"/>
+            <w:vAlign w:val="center"/>
+            <w:hideMark/>
+          </w:tcPr>
+          <w:p>
+            <w:pPr>
+              <w:rPr>
+                <w:color w:val="262626" w:themeColor="text1" w:themeTint="D9"/>
+              </w:rPr>
+            </w:pPr>
+            <w:r>
+              <w:rPr>
+                <w:color w:val="262626" w:themeColor="text1" w:themeTint="D9"/>
+              </w:rPr>
+              <w:t>No restart, NGINX serves static files</w:t>
+            </w:r>
+          </w:p>
+        </w:tc>
+      </w:tr>
+    </w:tbl>
+    <w:p>
+      <w:pPr>
+        <w:rPr>
+          <w:color w:val="262626" w:themeColor="text1" w:themeTint="D9"/>
+        </w:rPr>
+      </w:pPr>
+    </w:p>
+    <w:p>
+      <w:pPr>
+        <w:rPr>
+          <w:color w:val="262626" w:themeColor="text1" w:themeTint="D9"/>
+        </w:rPr>
+      </w:pPr>
+      <w:r>
+        <w:rPr>
+          <w:color w:val="262626" w:themeColor="text1" w:themeTint="D9"/>
+        </w:rPr>
+        <w:t>/</w:t>
+      </w:r>
+      <w:proofErr w:type="gramStart"/>
+      <w:r>
+        <w:rPr>
+          <w:color w:val="262626" w:themeColor="text1" w:themeTint="D9"/>
+        </w:rPr>
+        <w:t>home</w:t>
+      </w:r>
+      <w:proofErr w:type="gramEnd"/>
+      <w:r>
+        <w:rPr>
+          <w:color w:val="262626" w:themeColor="text1" w:themeTint="D9"/>
+        </w:rPr>
+        <w:t>/ubuntu/</w:t>
+      </w:r>
+    </w:p>
+    <w:p>
+      <w:pPr>
+        <w:rPr>
+          <w:color w:val="262626" w:themeColor="text1" w:themeTint="D9"/>
+        </w:rPr>
+      </w:pPr>
+      <w:r>
+        <w:rPr>
+          <w:color w:val="262626" w:themeColor="text1" w:themeTint="D9"/>
+        </w:rPr>
+        <w:t xml:space="preserve">   </w:t>
+      </w:r>
+      <w:r>
+        <w:rPr>
+          <w:rFonts w:ascii="MS Gothic" w:eastAsia="MS Gothic" w:hAnsi="MS Gothic" w:cs="MS Gothic" w:hint="eastAsia"/>
+          <w:color w:val="262626" w:themeColor="text1" w:themeTint="D9"/>
+        </w:rPr>
+        <w:t>├</w:t>
+      </w:r>
+      <w:r>
+        <w:rPr>
+          <w:rFonts w:ascii="Aptos" w:hAnsi="Aptos" w:cs="Aptos"/>
+          <w:color w:val="262626" w:themeColor="text1" w:themeTint="D9"/>
+        </w:rPr>
+        <w:t>──</w:t>
+      </w:r>
+      <w:r>
+        <w:rPr>
+          <w:color w:val="262626" w:themeColor="text1" w:themeTint="D9"/>
+        </w:rPr>
+        <w:t xml:space="preserve"> node-</w:t>
+      </w:r>
+      <w:proofErr w:type="spellStart"/>
+      <w:r>
+        <w:rPr>
+          <w:color w:val="262626" w:themeColor="text1" w:themeTint="D9"/>
+        </w:rPr>
+        <w:t>api</w:t>
+      </w:r>
+      <w:proofErr w:type="spellEnd"/>
+      <w:r>
+        <w:rPr>
+          <w:color w:val="262626" w:themeColor="text1" w:themeTint="D9"/>
+        </w:rPr>
+        <w:t xml:space="preserve">/      </w:t>
+      </w:r>
+      <w:proofErr w:type="gramStart"/>
+      <w:r>
+        <w:rPr>
+          <w:rFonts w:ascii="Aptos" w:hAnsi="Aptos" w:cs="Aptos"/>
+          <w:color w:val="262626" w:themeColor="text1" w:themeTint="D9"/>
+        </w:rPr>
+        <w:t>←</w:t>
+      </w:r>
+      <w:r>
+        <w:rPr>
+          <w:color w:val="262626" w:themeColor="text1" w:themeTint="D9"/>
+        </w:rPr>
+        <w:t xml:space="preserve">  backend</w:t>
+      </w:r>
+      <w:proofErr w:type="gramEnd"/>
+      <w:r>
+        <w:rPr>
+          <w:color w:val="262626" w:themeColor="text1" w:themeTint="D9"/>
+        </w:rPr>
+        <w:t xml:space="preserve"> repo</w:t>
+      </w:r>
+    </w:p>
+    <w:p>
+      <w:pPr>
+        <w:rPr>
+          <w:color w:val="262626" w:themeColor="text1" w:themeTint="D9"/>
+        </w:rPr>
+      </w:pPr>
+      <w:r>
+        <w:rPr>
+          <w:color w:val="262626" w:themeColor="text1" w:themeTint="D9"/>
+        </w:rPr>
+        <w:t xml:space="preserve">   └── react-app/     ← frontend repo</w:t>
+      </w:r>
+    </w:p>
+    <w:p>
+      <w:pPr>
+        <w:rPr>
+          <w:color w:val="262626" w:themeColor="text1" w:themeTint="D9"/>
+        </w:rPr>
+      </w:pPr>
+      <w:r>
+        <w:rPr>
+          <w:color w:val="262626" w:themeColor="text1" w:themeTint="D9"/>
+        </w:rPr>
+        <w:t>/</w:t>
+      </w:r>
+      <w:proofErr w:type="gramStart"/>
+      <w:r>
+        <w:rPr>
+          <w:color w:val="262626" w:themeColor="text1" w:themeTint="D9"/>
+        </w:rPr>
+        <w:t>var</w:t>
+      </w:r>
+      <w:proofErr w:type="gramEnd"/>
+      <w:r>
+        <w:rPr>
+          <w:color w:val="262626" w:themeColor="text1" w:themeTint="D9"/>
+        </w:rPr>
+        <w:t>/www/</w:t>
+      </w:r>
+    </w:p>
+    <w:p>
+      <w:pPr>
+        <w:rPr>
+          <w:color w:val="262626" w:themeColor="text1" w:themeTint="D9"/>
+        </w:rPr>
+      </w:pPr>
+      <w:r>
+        <w:rPr>
+          <w:color w:val="262626" w:themeColor="text1" w:themeTint="D9"/>
+        </w:rPr>
+        <w:t xml:space="preserve">   └── react-app/     ← final production build folder (static files)</w:t>
+      </w:r>
+    </w:p>
+    <w:p>
+      <w:pPr>
+        <w:rPr>
+          <w:color w:val="262626" w:themeColor="text1" w:themeTint="D9"/>
+        </w:rPr>
+      </w:pPr>
+    </w:p>
+    <w:p>
+      <w:pPr>
+        <w:rPr>
+          <w:color w:val="262626" w:themeColor="text1" w:themeTint="D9"/>
+        </w:rPr>
+      </w:pPr>
+    </w:p>
+    <w:p>
+      <w:pPr>
+        <w:rPr>
+          <w:color w:val="262626" w:themeColor="text1" w:themeTint="D9"/>
+        </w:rPr>
+      </w:pPr>
+    </w:p>
+    <w:p>
+      <w:pPr>
+        <w:rPr>
+          <w:color w:val="262626" w:themeColor="text1" w:themeTint="D9"/>
+        </w:rPr>
+      </w:pPr>
     </w:p>
     <w:sectPr>
       <w:pgSz w:w="12240" w:h="15840"/>
@@ -15063,7 +15918,6 @@
   <w:style w:type="character" w:default="1" w:styleId="DefaultParagraphFont">
     <w:name w:val="Default Paragraph Font"/>
     <w:uiPriority w:val="1"/>
-    <w:semiHidden/>
     <w:unhideWhenUsed/>
   </w:style>
   <w:style w:type="table" w:default="1" w:styleId="TableNormal">

</xml_diff>

<commit_message>
updated package lock file
</commit_message>
<xml_diff>
--- a/simple and traditional ci and cd pipeline client.docx
+++ b/simple and traditional ci and cd pipeline client.docx
@@ -14204,58 +14204,1213 @@
       </w:r>
       <w:r>
         <w:rPr>
-          <w:rFonts w:ascii="MS Gothic" w:eastAsia="MS Gothic" w:hAnsi="MS Gothic" w:cs="MS Gothic" w:hint="eastAsia"/>
-          <w:color w:val="262626" w:themeColor="text1" w:themeTint="D9"/>
-        </w:rPr>
-        <w:t>├</w:t>
-      </w:r>
-      <w:r>
-        <w:rPr>
-          <w:rFonts w:ascii="Aptos" w:hAnsi="Aptos" w:cs="Aptos"/>
-          <w:color w:val="262626" w:themeColor="text1" w:themeTint="D9"/>
-        </w:rPr>
-        <w:t>──</w:t>
-      </w:r>
-      <w:r>
-        <w:rPr>
-          <w:color w:val="262626" w:themeColor="text1" w:themeTint="D9"/>
-        </w:rPr>
-        <w:t xml:space="preserve"> node-</w:t>
-      </w:r>
-      <w:proofErr w:type="spellStart"/>
-      <w:r>
-        <w:rPr>
-          <w:color w:val="262626" w:themeColor="text1" w:themeTint="D9"/>
-        </w:rPr>
-        <w:t>api</w:t>
-      </w:r>
-      <w:proofErr w:type="spellEnd"/>
-      <w:r>
-        <w:rPr>
-          <w:color w:val="262626" w:themeColor="text1" w:themeTint="D9"/>
-        </w:rPr>
-        <w:t xml:space="preserve">/      </w:t>
-      </w:r>
-      <w:proofErr w:type="gramStart"/>
-      <w:r>
-        <w:rPr>
-          <w:rFonts w:ascii="Aptos" w:hAnsi="Aptos" w:cs="Aptos"/>
-          <w:color w:val="262626" w:themeColor="text1" w:themeTint="D9"/>
-        </w:rPr>
-        <w:t>←</w:t>
-      </w:r>
-      <w:r>
-        <w:rPr>
-          <w:color w:val="262626" w:themeColor="text1" w:themeTint="D9"/>
-        </w:rPr>
-        <w:t xml:space="preserve">  backend</w:t>
-      </w:r>
-      <w:proofErr w:type="gramEnd"/>
-      <w:r>
-        <w:rPr>
-          <w:color w:val="262626" w:themeColor="text1" w:themeTint="D9"/>
-        </w:rPr>
-        <w:t xml:space="preserve"> repo</w:t>
+          <w:rFonts w:ascii="MS Gothic" w:eastAsia="MS Gothic" w:hAnsi="MS Gothic" w:cs="MS Gothic"/>
+          <w:color w:val="262626" w:themeColor="text1" w:themeTint="D9"/>
+        </w:rPr>
+        <w:t xml:space="preserve"> </w:t>
+      </w:r>
+      <w:r>
+        <w:rPr>
+          <w:rFonts w:eastAsia="MS Gothic" w:cs="MS Gothic"/>
+          <w:color w:val="262626" w:themeColor="text1" w:themeTint="D9"/>
+        </w:rPr>
+        <w:t>apps</w:t>
+      </w:r>
+      <w:r>
+        <w:rPr>
+          <w:rFonts w:eastAsia="MS Gothic" w:cs="MS Gothic"/>
+          <w:color w:val="262626" w:themeColor="text1" w:themeTint="D9"/>
+        </w:rPr>
+        <w:br/>
+        <w:t xml:space="preserve">          react application</w:t>
+      </w:r>
+      <w:r>
+        <w:rPr>
+          <w:rFonts w:eastAsia="MS Gothic" w:cs="MS Gothic"/>
+          <w:color w:val="262626" w:themeColor="text1" w:themeTint="D9"/>
+        </w:rPr>
+        <w:br/>
+        <w:t xml:space="preserve">              current</w:t>
+      </w:r>
+      <w:r>
+        <w:rPr>
+          <w:rFonts w:eastAsia="MS Gothic" w:cs="MS Gothic"/>
+          <w:color w:val="262626" w:themeColor="text1" w:themeTint="D9"/>
+        </w:rPr>
+        <w:br/>
+      </w:r>
+      <w:r>
+        <w:rPr>
+          <w:rFonts w:eastAsia="MS Gothic" w:cs="MS Gothic"/>
+          <w:color w:val="262626" w:themeColor="text1" w:themeTint="D9"/>
+        </w:rPr>
+        <w:br/>
+      </w:r>
+      <w:r>
+        <w:rPr>
+          <w:rFonts w:eastAsia="MS Gothic" w:cs="MS Gothic"/>
+          <w:color w:val="262626" w:themeColor="text1" w:themeTint="D9"/>
+        </w:rPr>
+        <w:br/>
+      </w:r>
+      <w:r>
+        <w:rPr>
+          <w:rFonts w:eastAsia="MS Gothic" w:cs="MS Gothic"/>
+          <w:color w:val="262626" w:themeColor="text1" w:themeTint="D9"/>
+        </w:rPr>
+        <w:br/>
+      </w:r>
+      <w:r>
+        <w:rPr>
+          <w:rFonts w:eastAsia="MS Gothic" w:cs="MS Gothic"/>
+          <w:color w:val="262626" w:themeColor="text1" w:themeTint="D9"/>
+        </w:rPr>
+        <w:br/>
+      </w:r>
+      <w:r>
+        <w:rPr>
+          <w:rFonts w:eastAsia="MS Gothic" w:cs="MS Gothic"/>
+          <w:color w:val="262626" w:themeColor="text1" w:themeTint="D9"/>
+        </w:rPr>
+        <w:br/>
+      </w:r>
+      <w:r>
+        <w:rPr>
+          <w:rFonts w:eastAsia="MS Gothic" w:cs="MS Gothic"/>
+          <w:color w:val="262626" w:themeColor="text1" w:themeTint="D9"/>
+        </w:rPr>
+        <w:br/>
+      </w:r>
+      <w:r>
+        <w:rPr>
+          <w:rFonts w:eastAsia="MS Gothic" w:cs="MS Gothic"/>
+          <w:color w:val="262626" w:themeColor="text1" w:themeTint="D9"/>
+        </w:rPr>
+        <w:br/>
+      </w:r>
+      <w:r>
+        <w:rPr>
+          <w:rFonts w:ascii="MS Gothic" w:eastAsia="MS Gothic" w:hAnsi="MS Gothic" w:cs="MS Gothic"/>
+          <w:noProof/>
+          <w:color w:val="000000" w:themeColor="text1"/>
+        </w:rPr>
+        <w:lastRenderedPageBreak/>
+        <mc:AlternateContent>
+          <mc:Choice Requires="wps">
+            <w:drawing>
+              <wp:anchor distT="0" distB="0" distL="114300" distR="114300" simplePos="0" relativeHeight="251667456" behindDoc="0" locked="0" layoutInCell="1" allowOverlap="1" wp14:anchorId="2EBFEC42" wp14:editId="546F5D86">
+                <wp:simplePos x="0" y="0"/>
+                <wp:positionH relativeFrom="column">
+                  <wp:posOffset>-12700</wp:posOffset>
+                </wp:positionH>
+                <wp:positionV relativeFrom="paragraph">
+                  <wp:posOffset>-127000</wp:posOffset>
+                </wp:positionV>
+                <wp:extent cx="6032500" cy="2667000"/>
+                <wp:effectExtent l="0" t="0" r="25400" b="19050"/>
+                <wp:wrapNone/>
+                <wp:docPr id="958451067" name="Text Box 9"/>
+                <wp:cNvGraphicFramePr/>
+                <a:graphic xmlns:a="http://schemas.openxmlformats.org/drawingml/2006/main">
+                  <a:graphicData uri="http://schemas.microsoft.com/office/word/2010/wordprocessingShape">
+                    <wps:wsp>
+                      <wps:cNvSpPr txBox="1"/>
+                      <wps:spPr>
+                        <a:xfrm>
+                          <a:off x="0" y="0"/>
+                          <a:ext cx="6032500" cy="2667000"/>
+                        </a:xfrm>
+                        <a:prstGeom prst="rect">
+                          <a:avLst/>
+                        </a:prstGeom>
+                        <a:solidFill>
+                          <a:schemeClr val="lt1"/>
+                        </a:solidFill>
+                        <a:ln w="6350">
+                          <a:solidFill>
+                            <a:prstClr val="black"/>
+                          </a:solidFill>
+                        </a:ln>
+                      </wps:spPr>
+                      <wps:txbx>
+                        <w:txbxContent>
+                          <w:p>
+                            <w:pPr>
+                              <w:spacing w:after="0" w:line="240" w:lineRule="auto"/>
+                              <w:rPr>
+                                <w:sz w:val="18"/>
+                                <w:szCs w:val="18"/>
+                              </w:rPr>
+                            </w:pPr>
+                            <w:r>
+                              <w:rPr>
+                                <w:sz w:val="18"/>
+                                <w:szCs w:val="18"/>
+                              </w:rPr>
+                              <w:t>server {</w:t>
+                            </w:r>
+                          </w:p>
+                          <w:p>
+                            <w:pPr>
+                              <w:spacing w:after="0" w:line="240" w:lineRule="auto"/>
+                              <w:rPr>
+                                <w:sz w:val="18"/>
+                                <w:szCs w:val="18"/>
+                              </w:rPr>
+                            </w:pPr>
+                            <w:r>
+                              <w:rPr>
+                                <w:sz w:val="18"/>
+                                <w:szCs w:val="18"/>
+                              </w:rPr>
+                              <w:t xml:space="preserve">    listen </w:t>
+                            </w:r>
+                            <w:proofErr w:type="gramStart"/>
+                            <w:r>
+                              <w:rPr>
+                                <w:sz w:val="18"/>
+                                <w:szCs w:val="18"/>
+                              </w:rPr>
+                              <w:t>80;</w:t>
+                            </w:r>
+                            <w:proofErr w:type="gramEnd"/>
+                          </w:p>
+                          <w:p>
+                            <w:pPr>
+                              <w:spacing w:after="0" w:line="240" w:lineRule="auto"/>
+                              <w:rPr>
+                                <w:sz w:val="18"/>
+                                <w:szCs w:val="18"/>
+                              </w:rPr>
+                            </w:pPr>
+                            <w:r>
+                              <w:rPr>
+                                <w:sz w:val="18"/>
+                                <w:szCs w:val="18"/>
+                              </w:rPr>
+                              <w:t xml:space="preserve">    </w:t>
+                            </w:r>
+                            <w:proofErr w:type="spellStart"/>
+                            <w:r>
+                              <w:rPr>
+                                <w:sz w:val="18"/>
+                                <w:szCs w:val="18"/>
+                              </w:rPr>
+                              <w:t>server_name</w:t>
+                            </w:r>
+                            <w:proofErr w:type="spellEnd"/>
+                            <w:r>
+                              <w:rPr>
+                                <w:sz w:val="18"/>
+                                <w:szCs w:val="18"/>
+                              </w:rPr>
+                              <w:t xml:space="preserve"> </w:t>
+                            </w:r>
+                            <w:proofErr w:type="gramStart"/>
+                            <w:r>
+                              <w:rPr>
+                                <w:sz w:val="18"/>
+                                <w:szCs w:val="18"/>
+                              </w:rPr>
+                              <w:t>_</w:t>
+                            </w:r>
+                            <w:r>
+                              <w:rPr>
+                                <w:sz w:val="18"/>
+                                <w:szCs w:val="18"/>
+                              </w:rPr>
+                              <w:t>;</w:t>
+                            </w:r>
+                            <w:proofErr w:type="gramEnd"/>
+                          </w:p>
+                          <w:p>
+                            <w:pPr>
+                              <w:spacing w:after="0" w:line="240" w:lineRule="auto"/>
+                              <w:rPr>
+                                <w:sz w:val="18"/>
+                                <w:szCs w:val="18"/>
+                              </w:rPr>
+                            </w:pPr>
+                          </w:p>
+                          <w:p>
+                            <w:pPr>
+                              <w:spacing w:after="0" w:line="240" w:lineRule="auto"/>
+                              <w:rPr>
+                                <w:sz w:val="18"/>
+                                <w:szCs w:val="18"/>
+                              </w:rPr>
+                            </w:pPr>
+                            <w:r>
+                              <w:rPr>
+                                <w:sz w:val="18"/>
+                                <w:szCs w:val="18"/>
+                              </w:rPr>
+                              <w:t xml:space="preserve">    root /apps/frontend/</w:t>
+                            </w:r>
+                            <w:proofErr w:type="gramStart"/>
+                            <w:r>
+                              <w:rPr>
+                                <w:sz w:val="18"/>
+                                <w:szCs w:val="18"/>
+                              </w:rPr>
+                              <w:t>current;</w:t>
+                            </w:r>
+                            <w:proofErr w:type="gramEnd"/>
+                          </w:p>
+                          <w:p>
+                            <w:pPr>
+                              <w:spacing w:after="0" w:line="240" w:lineRule="auto"/>
+                              <w:rPr>
+                                <w:sz w:val="18"/>
+                                <w:szCs w:val="18"/>
+                              </w:rPr>
+                            </w:pPr>
+                            <w:r>
+                              <w:rPr>
+                                <w:sz w:val="18"/>
+                                <w:szCs w:val="18"/>
+                              </w:rPr>
+                              <w:t xml:space="preserve">    index </w:t>
+                            </w:r>
+                            <w:proofErr w:type="gramStart"/>
+                            <w:r>
+                              <w:rPr>
+                                <w:sz w:val="18"/>
+                                <w:szCs w:val="18"/>
+                              </w:rPr>
+                              <w:t>index.html;</w:t>
+                            </w:r>
+                            <w:proofErr w:type="gramEnd"/>
+                          </w:p>
+                          <w:p>
+                            <w:pPr>
+                              <w:spacing w:after="0" w:line="240" w:lineRule="auto"/>
+                              <w:rPr>
+                                <w:sz w:val="18"/>
+                                <w:szCs w:val="18"/>
+                              </w:rPr>
+                            </w:pPr>
+                          </w:p>
+                          <w:p>
+                            <w:pPr>
+                              <w:spacing w:after="0" w:line="240" w:lineRule="auto"/>
+                              <w:rPr>
+                                <w:sz w:val="18"/>
+                                <w:szCs w:val="18"/>
+                              </w:rPr>
+                            </w:pPr>
+                            <w:r>
+                              <w:rPr>
+                                <w:sz w:val="18"/>
+                                <w:szCs w:val="18"/>
+                              </w:rPr>
+                              <w:t xml:space="preserve">    location / {</w:t>
+                            </w:r>
+                          </w:p>
+                          <w:p>
+                            <w:pPr>
+                              <w:spacing w:after="0" w:line="240" w:lineRule="auto"/>
+                              <w:rPr>
+                                <w:sz w:val="18"/>
+                                <w:szCs w:val="18"/>
+                              </w:rPr>
+                            </w:pPr>
+                            <w:r>
+                              <w:rPr>
+                                <w:sz w:val="18"/>
+                                <w:szCs w:val="18"/>
+                              </w:rPr>
+                              <w:t xml:space="preserve">        </w:t>
+                            </w:r>
+                            <w:proofErr w:type="spellStart"/>
+                            <w:r>
+                              <w:rPr>
+                                <w:sz w:val="18"/>
+                                <w:szCs w:val="18"/>
+                              </w:rPr>
+                              <w:t>try_files</w:t>
+                            </w:r>
+                            <w:proofErr w:type="spellEnd"/>
+                            <w:r>
+                              <w:rPr>
+                                <w:sz w:val="18"/>
+                                <w:szCs w:val="18"/>
+                              </w:rPr>
+                              <w:t xml:space="preserve"> $</w:t>
+                            </w:r>
+                            <w:proofErr w:type="spellStart"/>
+                            <w:r>
+                              <w:rPr>
+                                <w:sz w:val="18"/>
+                                <w:szCs w:val="18"/>
+                              </w:rPr>
+                              <w:t>uri</w:t>
+                            </w:r>
+                            <w:proofErr w:type="spellEnd"/>
+                            <w:r>
+                              <w:rPr>
+                                <w:sz w:val="18"/>
+                                <w:szCs w:val="18"/>
+                              </w:rPr>
+                              <w:t xml:space="preserve"> /</w:t>
+                            </w:r>
+                            <w:proofErr w:type="gramStart"/>
+                            <w:r>
+                              <w:rPr>
+                                <w:sz w:val="18"/>
+                                <w:szCs w:val="18"/>
+                              </w:rPr>
+                              <w:t>index.html;</w:t>
+                            </w:r>
+                            <w:proofErr w:type="gramEnd"/>
+                          </w:p>
+                          <w:p>
+                            <w:pPr>
+                              <w:spacing w:after="0" w:line="240" w:lineRule="auto"/>
+                              <w:rPr>
+                                <w:sz w:val="18"/>
+                                <w:szCs w:val="18"/>
+                              </w:rPr>
+                            </w:pPr>
+                            <w:r>
+                              <w:rPr>
+                                <w:sz w:val="18"/>
+                                <w:szCs w:val="18"/>
+                              </w:rPr>
+                              <w:t xml:space="preserve">    }</w:t>
+                            </w:r>
+                          </w:p>
+                          <w:p>
+                            <w:pPr>
+                              <w:spacing w:after="0" w:line="240" w:lineRule="auto"/>
+                              <w:rPr>
+                                <w:sz w:val="18"/>
+                                <w:szCs w:val="18"/>
+                              </w:rPr>
+                            </w:pPr>
+                          </w:p>
+                          <w:p>
+                            <w:pPr>
+                              <w:spacing w:after="0" w:line="240" w:lineRule="auto"/>
+                              <w:rPr>
+                                <w:sz w:val="18"/>
+                                <w:szCs w:val="18"/>
+                              </w:rPr>
+                            </w:pPr>
+                            <w:r>
+                              <w:rPr>
+                                <w:sz w:val="18"/>
+                                <w:szCs w:val="18"/>
+                              </w:rPr>
+                              <w:t xml:space="preserve">    location /</w:t>
+                            </w:r>
+                            <w:proofErr w:type="spellStart"/>
+                            <w:r>
+                              <w:rPr>
+                                <w:sz w:val="18"/>
+                                <w:szCs w:val="18"/>
+                              </w:rPr>
+                              <w:t>api</w:t>
+                            </w:r>
+                            <w:proofErr w:type="spellEnd"/>
+                            <w:r>
+                              <w:rPr>
+                                <w:sz w:val="18"/>
+                                <w:szCs w:val="18"/>
+                              </w:rPr>
+                              <w:t xml:space="preserve"> {</w:t>
+                            </w:r>
+                          </w:p>
+                          <w:p>
+                            <w:pPr>
+                              <w:spacing w:after="0" w:line="240" w:lineRule="auto"/>
+                              <w:rPr>
+                                <w:sz w:val="18"/>
+                                <w:szCs w:val="18"/>
+                              </w:rPr>
+                            </w:pPr>
+                            <w:r>
+                              <w:rPr>
+                                <w:sz w:val="18"/>
+                                <w:szCs w:val="18"/>
+                              </w:rPr>
+                              <w:t xml:space="preserve">        </w:t>
+                            </w:r>
+                            <w:proofErr w:type="spellStart"/>
+                            <w:r>
+                              <w:rPr>
+                                <w:sz w:val="18"/>
+                                <w:szCs w:val="18"/>
+                              </w:rPr>
+                              <w:t>proxy_pass</w:t>
+                            </w:r>
+                            <w:proofErr w:type="spellEnd"/>
+                            <w:r>
+                              <w:rPr>
+                                <w:sz w:val="18"/>
+                                <w:szCs w:val="18"/>
+                              </w:rPr>
+                              <w:t xml:space="preserve"> </w:t>
+                            </w:r>
+                            <w:proofErr w:type="gramStart"/>
+                            <w:r>
+                              <w:rPr>
+                                <w:sz w:val="18"/>
+                                <w:szCs w:val="18"/>
+                              </w:rPr>
+                              <w:t>http://localhost:5005;  #</w:t>
+                            </w:r>
+                            <w:proofErr w:type="gramEnd"/>
+                            <w:r>
+                              <w:rPr>
+                                <w:sz w:val="18"/>
+                                <w:szCs w:val="18"/>
+                              </w:rPr>
+                              <w:t xml:space="preserve"> your Node app</w:t>
+                            </w:r>
+                          </w:p>
+                          <w:p>
+                            <w:pPr>
+                              <w:spacing w:after="0" w:line="240" w:lineRule="auto"/>
+                              <w:rPr>
+                                <w:sz w:val="18"/>
+                                <w:szCs w:val="18"/>
+                              </w:rPr>
+                            </w:pPr>
+                            <w:r>
+                              <w:rPr>
+                                <w:sz w:val="18"/>
+                                <w:szCs w:val="18"/>
+                              </w:rPr>
+                              <w:t xml:space="preserve">        </w:t>
+                            </w:r>
+                            <w:proofErr w:type="spellStart"/>
+                            <w:r>
+                              <w:rPr>
+                                <w:sz w:val="18"/>
+                                <w:szCs w:val="18"/>
+                              </w:rPr>
+                              <w:t>proxy_set_header</w:t>
+                            </w:r>
+                            <w:proofErr w:type="spellEnd"/>
+                            <w:r>
+                              <w:rPr>
+                                <w:sz w:val="18"/>
+                                <w:szCs w:val="18"/>
+                              </w:rPr>
+                              <w:t xml:space="preserve"> Host $</w:t>
+                            </w:r>
+                            <w:proofErr w:type="gramStart"/>
+                            <w:r>
+                              <w:rPr>
+                                <w:sz w:val="18"/>
+                                <w:szCs w:val="18"/>
+                              </w:rPr>
+                              <w:t>host;</w:t>
+                            </w:r>
+                            <w:proofErr w:type="gramEnd"/>
+                          </w:p>
+                          <w:p>
+                            <w:pPr>
+                              <w:spacing w:after="0" w:line="240" w:lineRule="auto"/>
+                              <w:rPr>
+                                <w:sz w:val="18"/>
+                                <w:szCs w:val="18"/>
+                              </w:rPr>
+                            </w:pPr>
+                            <w:r>
+                              <w:rPr>
+                                <w:sz w:val="18"/>
+                                <w:szCs w:val="18"/>
+                              </w:rPr>
+                              <w:t xml:space="preserve">        </w:t>
+                            </w:r>
+                            <w:proofErr w:type="spellStart"/>
+                            <w:r>
+                              <w:rPr>
+                                <w:sz w:val="18"/>
+                                <w:szCs w:val="18"/>
+                              </w:rPr>
+                              <w:t>proxy_set_header</w:t>
+                            </w:r>
+                            <w:proofErr w:type="spellEnd"/>
+                            <w:r>
+                              <w:rPr>
+                                <w:sz w:val="18"/>
+                                <w:szCs w:val="18"/>
+                              </w:rPr>
+                              <w:t xml:space="preserve"> X-Real-IP $</w:t>
+                            </w:r>
+                            <w:proofErr w:type="spellStart"/>
+                            <w:r>
+                              <w:rPr>
+                                <w:sz w:val="18"/>
+                                <w:szCs w:val="18"/>
+                              </w:rPr>
+                              <w:t>remote_</w:t>
+                            </w:r>
+                            <w:proofErr w:type="gramStart"/>
+                            <w:r>
+                              <w:rPr>
+                                <w:sz w:val="18"/>
+                                <w:szCs w:val="18"/>
+                              </w:rPr>
+                              <w:t>addr</w:t>
+                            </w:r>
+                            <w:proofErr w:type="spellEnd"/>
+                            <w:r>
+                              <w:rPr>
+                                <w:sz w:val="18"/>
+                                <w:szCs w:val="18"/>
+                              </w:rPr>
+                              <w:t>;</w:t>
+                            </w:r>
+                            <w:proofErr w:type="gramEnd"/>
+                          </w:p>
+                          <w:p>
+                            <w:pPr>
+                              <w:spacing w:after="0" w:line="240" w:lineRule="auto"/>
+                              <w:rPr>
+                                <w:sz w:val="18"/>
+                                <w:szCs w:val="18"/>
+                              </w:rPr>
+                            </w:pPr>
+                            <w:r>
+                              <w:rPr>
+                                <w:sz w:val="18"/>
+                                <w:szCs w:val="18"/>
+                              </w:rPr>
+                              <w:t xml:space="preserve">        </w:t>
+                            </w:r>
+                            <w:proofErr w:type="spellStart"/>
+                            <w:r>
+                              <w:rPr>
+                                <w:sz w:val="18"/>
+                                <w:szCs w:val="18"/>
+                              </w:rPr>
+                              <w:t>proxy_set_header</w:t>
+                            </w:r>
+                            <w:proofErr w:type="spellEnd"/>
+                            <w:r>
+                              <w:rPr>
+                                <w:sz w:val="18"/>
+                                <w:szCs w:val="18"/>
+                              </w:rPr>
+                              <w:t xml:space="preserve"> X-Forwarded-For $</w:t>
+                            </w:r>
+                            <w:proofErr w:type="spellStart"/>
+                            <w:r>
+                              <w:rPr>
+                                <w:sz w:val="18"/>
+                                <w:szCs w:val="18"/>
+                              </w:rPr>
+                              <w:t>proxy_add_x_forwarded_</w:t>
+                            </w:r>
+                            <w:proofErr w:type="gramStart"/>
+                            <w:r>
+                              <w:rPr>
+                                <w:sz w:val="18"/>
+                                <w:szCs w:val="18"/>
+                              </w:rPr>
+                              <w:t>for</w:t>
+                            </w:r>
+                            <w:proofErr w:type="spellEnd"/>
+                            <w:r>
+                              <w:rPr>
+                                <w:sz w:val="18"/>
+                                <w:szCs w:val="18"/>
+                              </w:rPr>
+                              <w:t>;</w:t>
+                            </w:r>
+                            <w:proofErr w:type="gramEnd"/>
+                          </w:p>
+                          <w:p>
+                            <w:pPr>
+                              <w:spacing w:after="0" w:line="240" w:lineRule="auto"/>
+                              <w:rPr>
+                                <w:sz w:val="18"/>
+                                <w:szCs w:val="18"/>
+                              </w:rPr>
+                            </w:pPr>
+                            <w:r>
+                              <w:rPr>
+                                <w:sz w:val="18"/>
+                                <w:szCs w:val="18"/>
+                              </w:rPr>
+                              <w:t xml:space="preserve">    }</w:t>
+                            </w:r>
+                          </w:p>
+                          <w:p>
+                            <w:pPr>
+                              <w:spacing w:after="0" w:line="240" w:lineRule="auto"/>
+                              <w:rPr>
+                                <w:sz w:val="18"/>
+                                <w:szCs w:val="18"/>
+                              </w:rPr>
+                            </w:pPr>
+                            <w:r>
+                              <w:rPr>
+                                <w:sz w:val="18"/>
+                                <w:szCs w:val="18"/>
+                              </w:rPr>
+                              <w:t>}</w:t>
+                            </w:r>
+                          </w:p>
+                        </w:txbxContent>
+                      </wps:txbx>
+                      <wps:bodyPr rot="0" spcFirstLastPara="0" vertOverflow="overflow" horzOverflow="overflow" vert="horz" wrap="square" lIns="91440" tIns="45720" rIns="91440" bIns="45720" numCol="1" spcCol="0" rtlCol="0" fromWordArt="0" anchor="t" anchorCtr="0" forceAA="0" compatLnSpc="1">
+                        <a:prstTxWarp prst="textNoShape">
+                          <a:avLst/>
+                        </a:prstTxWarp>
+                        <a:noAutofit/>
+                      </wps:bodyPr>
+                    </wps:wsp>
+                  </a:graphicData>
+                </a:graphic>
+              </wp:anchor>
+            </w:drawing>
+          </mc:Choice>
+          <mc:Fallback>
+            <w:pict>
+              <v:shape w14:anchorId="2EBFEC42" id="Text Box 9" o:spid="_x0000_s1033" type="#_x0000_t202" style="position:absolute;margin-left:-1pt;margin-top:-10pt;width:475pt;height:210pt;z-index:251667456;visibility:visible;mso-wrap-style:square;mso-wrap-distance-left:9pt;mso-wrap-distance-top:0;mso-wrap-distance-right:9pt;mso-wrap-distance-bottom:0;mso-position-horizontal:absolute;mso-position-horizontal-relative:text;mso-position-vertical:absolute;mso-position-vertical-relative:text;v-text-anchor:top" o:gfxdata="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" fillcolor="white [3201]" strokeweight=".5pt">
+                <v:textbox>
+                  <w:txbxContent>
+                    <w:p>
+                      <w:pPr>
+                        <w:spacing w:after="0" w:line="240" w:lineRule="auto"/>
+                        <w:rPr>
+                          <w:sz w:val="18"/>
+                          <w:szCs w:val="18"/>
+                        </w:rPr>
+                      </w:pPr>
+                      <w:r>
+                        <w:rPr>
+                          <w:sz w:val="18"/>
+                          <w:szCs w:val="18"/>
+                        </w:rPr>
+                        <w:t>server {</w:t>
+                      </w:r>
+                    </w:p>
+                    <w:p>
+                      <w:pPr>
+                        <w:spacing w:after="0" w:line="240" w:lineRule="auto"/>
+                        <w:rPr>
+                          <w:sz w:val="18"/>
+                          <w:szCs w:val="18"/>
+                        </w:rPr>
+                      </w:pPr>
+                      <w:r>
+                        <w:rPr>
+                          <w:sz w:val="18"/>
+                          <w:szCs w:val="18"/>
+                        </w:rPr>
+                        <w:t xml:space="preserve">    listen </w:t>
+                      </w:r>
+                      <w:proofErr w:type="gramStart"/>
+                      <w:r>
+                        <w:rPr>
+                          <w:sz w:val="18"/>
+                          <w:szCs w:val="18"/>
+                        </w:rPr>
+                        <w:t>80;</w:t>
+                      </w:r>
+                      <w:proofErr w:type="gramEnd"/>
+                    </w:p>
+                    <w:p>
+                      <w:pPr>
+                        <w:spacing w:after="0" w:line="240" w:lineRule="auto"/>
+                        <w:rPr>
+                          <w:sz w:val="18"/>
+                          <w:szCs w:val="18"/>
+                        </w:rPr>
+                      </w:pPr>
+                      <w:r>
+                        <w:rPr>
+                          <w:sz w:val="18"/>
+                          <w:szCs w:val="18"/>
+                        </w:rPr>
+                        <w:t xml:space="preserve">    </w:t>
+                      </w:r>
+                      <w:proofErr w:type="spellStart"/>
+                      <w:r>
+                        <w:rPr>
+                          <w:sz w:val="18"/>
+                          <w:szCs w:val="18"/>
+                        </w:rPr>
+                        <w:t>server_name</w:t>
+                      </w:r>
+                      <w:proofErr w:type="spellEnd"/>
+                      <w:r>
+                        <w:rPr>
+                          <w:sz w:val="18"/>
+                          <w:szCs w:val="18"/>
+                        </w:rPr>
+                        <w:t xml:space="preserve"> </w:t>
+                      </w:r>
+                      <w:proofErr w:type="gramStart"/>
+                      <w:r>
+                        <w:rPr>
+                          <w:sz w:val="18"/>
+                          <w:szCs w:val="18"/>
+                        </w:rPr>
+                        <w:t>_</w:t>
+                      </w:r>
+                      <w:r>
+                        <w:rPr>
+                          <w:sz w:val="18"/>
+                          <w:szCs w:val="18"/>
+                        </w:rPr>
+                        <w:t>;</w:t>
+                      </w:r>
+                      <w:proofErr w:type="gramEnd"/>
+                    </w:p>
+                    <w:p>
+                      <w:pPr>
+                        <w:spacing w:after="0" w:line="240" w:lineRule="auto"/>
+                        <w:rPr>
+                          <w:sz w:val="18"/>
+                          <w:szCs w:val="18"/>
+                        </w:rPr>
+                      </w:pPr>
+                    </w:p>
+                    <w:p>
+                      <w:pPr>
+                        <w:spacing w:after="0" w:line="240" w:lineRule="auto"/>
+                        <w:rPr>
+                          <w:sz w:val="18"/>
+                          <w:szCs w:val="18"/>
+                        </w:rPr>
+                      </w:pPr>
+                      <w:r>
+                        <w:rPr>
+                          <w:sz w:val="18"/>
+                          <w:szCs w:val="18"/>
+                        </w:rPr>
+                        <w:t xml:space="preserve">    root /apps/frontend/</w:t>
+                      </w:r>
+                      <w:proofErr w:type="gramStart"/>
+                      <w:r>
+                        <w:rPr>
+                          <w:sz w:val="18"/>
+                          <w:szCs w:val="18"/>
+                        </w:rPr>
+                        <w:t>current;</w:t>
+                      </w:r>
+                      <w:proofErr w:type="gramEnd"/>
+                    </w:p>
+                    <w:p>
+                      <w:pPr>
+                        <w:spacing w:after="0" w:line="240" w:lineRule="auto"/>
+                        <w:rPr>
+                          <w:sz w:val="18"/>
+                          <w:szCs w:val="18"/>
+                        </w:rPr>
+                      </w:pPr>
+                      <w:r>
+                        <w:rPr>
+                          <w:sz w:val="18"/>
+                          <w:szCs w:val="18"/>
+                        </w:rPr>
+                        <w:t xml:space="preserve">    index </w:t>
+                      </w:r>
+                      <w:proofErr w:type="gramStart"/>
+                      <w:r>
+                        <w:rPr>
+                          <w:sz w:val="18"/>
+                          <w:szCs w:val="18"/>
+                        </w:rPr>
+                        <w:t>index.html;</w:t>
+                      </w:r>
+                      <w:proofErr w:type="gramEnd"/>
+                    </w:p>
+                    <w:p>
+                      <w:pPr>
+                        <w:spacing w:after="0" w:line="240" w:lineRule="auto"/>
+                        <w:rPr>
+                          <w:sz w:val="18"/>
+                          <w:szCs w:val="18"/>
+                        </w:rPr>
+                      </w:pPr>
+                    </w:p>
+                    <w:p>
+                      <w:pPr>
+                        <w:spacing w:after="0" w:line="240" w:lineRule="auto"/>
+                        <w:rPr>
+                          <w:sz w:val="18"/>
+                          <w:szCs w:val="18"/>
+                        </w:rPr>
+                      </w:pPr>
+                      <w:r>
+                        <w:rPr>
+                          <w:sz w:val="18"/>
+                          <w:szCs w:val="18"/>
+                        </w:rPr>
+                        <w:t xml:space="preserve">    location / {</w:t>
+                      </w:r>
+                    </w:p>
+                    <w:p>
+                      <w:pPr>
+                        <w:spacing w:after="0" w:line="240" w:lineRule="auto"/>
+                        <w:rPr>
+                          <w:sz w:val="18"/>
+                          <w:szCs w:val="18"/>
+                        </w:rPr>
+                      </w:pPr>
+                      <w:r>
+                        <w:rPr>
+                          <w:sz w:val="18"/>
+                          <w:szCs w:val="18"/>
+                        </w:rPr>
+                        <w:t xml:space="preserve">        </w:t>
+                      </w:r>
+                      <w:proofErr w:type="spellStart"/>
+                      <w:r>
+                        <w:rPr>
+                          <w:sz w:val="18"/>
+                          <w:szCs w:val="18"/>
+                        </w:rPr>
+                        <w:t>try_files</w:t>
+                      </w:r>
+                      <w:proofErr w:type="spellEnd"/>
+                      <w:r>
+                        <w:rPr>
+                          <w:sz w:val="18"/>
+                          <w:szCs w:val="18"/>
+                        </w:rPr>
+                        <w:t xml:space="preserve"> $</w:t>
+                      </w:r>
+                      <w:proofErr w:type="spellStart"/>
+                      <w:r>
+                        <w:rPr>
+                          <w:sz w:val="18"/>
+                          <w:szCs w:val="18"/>
+                        </w:rPr>
+                        <w:t>uri</w:t>
+                      </w:r>
+                      <w:proofErr w:type="spellEnd"/>
+                      <w:r>
+                        <w:rPr>
+                          <w:sz w:val="18"/>
+                          <w:szCs w:val="18"/>
+                        </w:rPr>
+                        <w:t xml:space="preserve"> /</w:t>
+                      </w:r>
+                      <w:proofErr w:type="gramStart"/>
+                      <w:r>
+                        <w:rPr>
+                          <w:sz w:val="18"/>
+                          <w:szCs w:val="18"/>
+                        </w:rPr>
+                        <w:t>index.html;</w:t>
+                      </w:r>
+                      <w:proofErr w:type="gramEnd"/>
+                    </w:p>
+                    <w:p>
+                      <w:pPr>
+                        <w:spacing w:after="0" w:line="240" w:lineRule="auto"/>
+                        <w:rPr>
+                          <w:sz w:val="18"/>
+                          <w:szCs w:val="18"/>
+                        </w:rPr>
+                      </w:pPr>
+                      <w:r>
+                        <w:rPr>
+                          <w:sz w:val="18"/>
+                          <w:szCs w:val="18"/>
+                        </w:rPr>
+                        <w:t xml:space="preserve">    }</w:t>
+                      </w:r>
+                    </w:p>
+                    <w:p>
+                      <w:pPr>
+                        <w:spacing w:after="0" w:line="240" w:lineRule="auto"/>
+                        <w:rPr>
+                          <w:sz w:val="18"/>
+                          <w:szCs w:val="18"/>
+                        </w:rPr>
+                      </w:pPr>
+                    </w:p>
+                    <w:p>
+                      <w:pPr>
+                        <w:spacing w:after="0" w:line="240" w:lineRule="auto"/>
+                        <w:rPr>
+                          <w:sz w:val="18"/>
+                          <w:szCs w:val="18"/>
+                        </w:rPr>
+                      </w:pPr>
+                      <w:r>
+                        <w:rPr>
+                          <w:sz w:val="18"/>
+                          <w:szCs w:val="18"/>
+                        </w:rPr>
+                        <w:t xml:space="preserve">    location /</w:t>
+                      </w:r>
+                      <w:proofErr w:type="spellStart"/>
+                      <w:r>
+                        <w:rPr>
+                          <w:sz w:val="18"/>
+                          <w:szCs w:val="18"/>
+                        </w:rPr>
+                        <w:t>api</w:t>
+                      </w:r>
+                      <w:proofErr w:type="spellEnd"/>
+                      <w:r>
+                        <w:rPr>
+                          <w:sz w:val="18"/>
+                          <w:szCs w:val="18"/>
+                        </w:rPr>
+                        <w:t xml:space="preserve"> {</w:t>
+                      </w:r>
+                    </w:p>
+                    <w:p>
+                      <w:pPr>
+                        <w:spacing w:after="0" w:line="240" w:lineRule="auto"/>
+                        <w:rPr>
+                          <w:sz w:val="18"/>
+                          <w:szCs w:val="18"/>
+                        </w:rPr>
+                      </w:pPr>
+                      <w:r>
+                        <w:rPr>
+                          <w:sz w:val="18"/>
+                          <w:szCs w:val="18"/>
+                        </w:rPr>
+                        <w:t xml:space="preserve">        </w:t>
+                      </w:r>
+                      <w:proofErr w:type="spellStart"/>
+                      <w:r>
+                        <w:rPr>
+                          <w:sz w:val="18"/>
+                          <w:szCs w:val="18"/>
+                        </w:rPr>
+                        <w:t>proxy_pass</w:t>
+                      </w:r>
+                      <w:proofErr w:type="spellEnd"/>
+                      <w:r>
+                        <w:rPr>
+                          <w:sz w:val="18"/>
+                          <w:szCs w:val="18"/>
+                        </w:rPr>
+                        <w:t xml:space="preserve"> </w:t>
+                      </w:r>
+                      <w:proofErr w:type="gramStart"/>
+                      <w:r>
+                        <w:rPr>
+                          <w:sz w:val="18"/>
+                          <w:szCs w:val="18"/>
+                        </w:rPr>
+                        <w:t>http://localhost:5005;  #</w:t>
+                      </w:r>
+                      <w:proofErr w:type="gramEnd"/>
+                      <w:r>
+                        <w:rPr>
+                          <w:sz w:val="18"/>
+                          <w:szCs w:val="18"/>
+                        </w:rPr>
+                        <w:t xml:space="preserve"> your Node app</w:t>
+                      </w:r>
+                    </w:p>
+                    <w:p>
+                      <w:pPr>
+                        <w:spacing w:after="0" w:line="240" w:lineRule="auto"/>
+                        <w:rPr>
+                          <w:sz w:val="18"/>
+                          <w:szCs w:val="18"/>
+                        </w:rPr>
+                      </w:pPr>
+                      <w:r>
+                        <w:rPr>
+                          <w:sz w:val="18"/>
+                          <w:szCs w:val="18"/>
+                        </w:rPr>
+                        <w:t xml:space="preserve">        </w:t>
+                      </w:r>
+                      <w:proofErr w:type="spellStart"/>
+                      <w:r>
+                        <w:rPr>
+                          <w:sz w:val="18"/>
+                          <w:szCs w:val="18"/>
+                        </w:rPr>
+                        <w:t>proxy_set_header</w:t>
+                      </w:r>
+                      <w:proofErr w:type="spellEnd"/>
+                      <w:r>
+                        <w:rPr>
+                          <w:sz w:val="18"/>
+                          <w:szCs w:val="18"/>
+                        </w:rPr>
+                        <w:t xml:space="preserve"> Host $</w:t>
+                      </w:r>
+                      <w:proofErr w:type="gramStart"/>
+                      <w:r>
+                        <w:rPr>
+                          <w:sz w:val="18"/>
+                          <w:szCs w:val="18"/>
+                        </w:rPr>
+                        <w:t>host;</w:t>
+                      </w:r>
+                      <w:proofErr w:type="gramEnd"/>
+                    </w:p>
+                    <w:p>
+                      <w:pPr>
+                        <w:spacing w:after="0" w:line="240" w:lineRule="auto"/>
+                        <w:rPr>
+                          <w:sz w:val="18"/>
+                          <w:szCs w:val="18"/>
+                        </w:rPr>
+                      </w:pPr>
+                      <w:r>
+                        <w:rPr>
+                          <w:sz w:val="18"/>
+                          <w:szCs w:val="18"/>
+                        </w:rPr>
+                        <w:t xml:space="preserve">        </w:t>
+                      </w:r>
+                      <w:proofErr w:type="spellStart"/>
+                      <w:r>
+                        <w:rPr>
+                          <w:sz w:val="18"/>
+                          <w:szCs w:val="18"/>
+                        </w:rPr>
+                        <w:t>proxy_set_header</w:t>
+                      </w:r>
+                      <w:proofErr w:type="spellEnd"/>
+                      <w:r>
+                        <w:rPr>
+                          <w:sz w:val="18"/>
+                          <w:szCs w:val="18"/>
+                        </w:rPr>
+                        <w:t xml:space="preserve"> X-Real-IP $</w:t>
+                      </w:r>
+                      <w:proofErr w:type="spellStart"/>
+                      <w:r>
+                        <w:rPr>
+                          <w:sz w:val="18"/>
+                          <w:szCs w:val="18"/>
+                        </w:rPr>
+                        <w:t>remote_</w:t>
+                      </w:r>
+                      <w:proofErr w:type="gramStart"/>
+                      <w:r>
+                        <w:rPr>
+                          <w:sz w:val="18"/>
+                          <w:szCs w:val="18"/>
+                        </w:rPr>
+                        <w:t>addr</w:t>
+                      </w:r>
+                      <w:proofErr w:type="spellEnd"/>
+                      <w:r>
+                        <w:rPr>
+                          <w:sz w:val="18"/>
+                          <w:szCs w:val="18"/>
+                        </w:rPr>
+                        <w:t>;</w:t>
+                      </w:r>
+                      <w:proofErr w:type="gramEnd"/>
+                    </w:p>
+                    <w:p>
+                      <w:pPr>
+                        <w:spacing w:after="0" w:line="240" w:lineRule="auto"/>
+                        <w:rPr>
+                          <w:sz w:val="18"/>
+                          <w:szCs w:val="18"/>
+                        </w:rPr>
+                      </w:pPr>
+                      <w:r>
+                        <w:rPr>
+                          <w:sz w:val="18"/>
+                          <w:szCs w:val="18"/>
+                        </w:rPr>
+                        <w:t xml:space="preserve">        </w:t>
+                      </w:r>
+                      <w:proofErr w:type="spellStart"/>
+                      <w:r>
+                        <w:rPr>
+                          <w:sz w:val="18"/>
+                          <w:szCs w:val="18"/>
+                        </w:rPr>
+                        <w:t>proxy_set_header</w:t>
+                      </w:r>
+                      <w:proofErr w:type="spellEnd"/>
+                      <w:r>
+                        <w:rPr>
+                          <w:sz w:val="18"/>
+                          <w:szCs w:val="18"/>
+                        </w:rPr>
+                        <w:t xml:space="preserve"> X-Forwarded-For $</w:t>
+                      </w:r>
+                      <w:proofErr w:type="spellStart"/>
+                      <w:r>
+                        <w:rPr>
+                          <w:sz w:val="18"/>
+                          <w:szCs w:val="18"/>
+                        </w:rPr>
+                        <w:t>proxy_add_x_forwarded_</w:t>
+                      </w:r>
+                      <w:proofErr w:type="gramStart"/>
+                      <w:r>
+                        <w:rPr>
+                          <w:sz w:val="18"/>
+                          <w:szCs w:val="18"/>
+                        </w:rPr>
+                        <w:t>for</w:t>
+                      </w:r>
+                      <w:proofErr w:type="spellEnd"/>
+                      <w:r>
+                        <w:rPr>
+                          <w:sz w:val="18"/>
+                          <w:szCs w:val="18"/>
+                        </w:rPr>
+                        <w:t>;</w:t>
+                      </w:r>
+                      <w:proofErr w:type="gramEnd"/>
+                    </w:p>
+                    <w:p>
+                      <w:pPr>
+                        <w:spacing w:after="0" w:line="240" w:lineRule="auto"/>
+                        <w:rPr>
+                          <w:sz w:val="18"/>
+                          <w:szCs w:val="18"/>
+                        </w:rPr>
+                      </w:pPr>
+                      <w:r>
+                        <w:rPr>
+                          <w:sz w:val="18"/>
+                          <w:szCs w:val="18"/>
+                        </w:rPr>
+                        <w:t xml:space="preserve">    }</w:t>
+                      </w:r>
+                    </w:p>
+                    <w:p>
+                      <w:pPr>
+                        <w:spacing w:after="0" w:line="240" w:lineRule="auto"/>
+                        <w:rPr>
+                          <w:sz w:val="18"/>
+                          <w:szCs w:val="18"/>
+                        </w:rPr>
+                      </w:pPr>
+                      <w:r>
+                        <w:rPr>
+                          <w:sz w:val="18"/>
+                          <w:szCs w:val="18"/>
+                        </w:rPr>
+                        <w:t>}</w:t>
+                      </w:r>
+                    </w:p>
+                  </w:txbxContent>
+                </v:textbox>
+              </v:shape>
+            </w:pict>
+          </mc:Fallback>
+        </mc:AlternateContent>
+      </w:r>
+      <w:r>
+        <w:rPr>
+          <w:rFonts w:ascii="MS Gothic" w:eastAsia="MS Gothic" w:hAnsi="MS Gothic" w:cs="MS Gothic"/>
+          <w:color w:val="262626" w:themeColor="text1" w:themeTint="D9"/>
+        </w:rPr>
+        <w:br/>
+        <w:t xml:space="preserve">    </w:t>
       </w:r>
     </w:p>
     <w:p>
@@ -14264,12 +15419,6 @@
           <w:color w:val="262626" w:themeColor="text1" w:themeTint="D9"/>
         </w:rPr>
       </w:pPr>
-      <w:r>
-        <w:rPr>
-          <w:color w:val="262626" w:themeColor="text1" w:themeTint="D9"/>
-        </w:rPr>
-        <w:t xml:space="preserve">   └── react-app/     ← frontend repo</w:t>
-      </w:r>
     </w:p>
     <w:p>
       <w:pPr>
@@ -14277,26 +15426,6 @@
           <w:color w:val="262626" w:themeColor="text1" w:themeTint="D9"/>
         </w:rPr>
       </w:pPr>
-      <w:r>
-        <w:rPr>
-          <w:color w:val="262626" w:themeColor="text1" w:themeTint="D9"/>
-        </w:rPr>
-        <w:t>/</w:t>
-      </w:r>
-      <w:proofErr w:type="gramStart"/>
-      <w:r>
-        <w:rPr>
-          <w:color w:val="262626" w:themeColor="text1" w:themeTint="D9"/>
-        </w:rPr>
-        <w:t>var</w:t>
-      </w:r>
-      <w:proofErr w:type="gramEnd"/>
-      <w:r>
-        <w:rPr>
-          <w:color w:val="262626" w:themeColor="text1" w:themeTint="D9"/>
-        </w:rPr>
-        <w:t>/www/</w:t>
-      </w:r>
     </w:p>
     <w:p>
       <w:pPr>
@@ -14304,12 +15433,6 @@
           <w:color w:val="262626" w:themeColor="text1" w:themeTint="D9"/>
         </w:rPr>
       </w:pPr>
-      <w:r>
-        <w:rPr>
-          <w:color w:val="262626" w:themeColor="text1" w:themeTint="D9"/>
-        </w:rPr>
-        <w:t xml:space="preserve">   └── react-app/     ← final production build folder (static files)</w:t>
-      </w:r>
     </w:p>
     <w:p>
       <w:pPr>
@@ -14338,6 +15461,95 @@
           <w:color w:val="262626" w:themeColor="text1" w:themeTint="D9"/>
         </w:rPr>
       </w:pPr>
+    </w:p>
+    <w:p>
+      <w:pPr>
+        <w:rPr>
+          <w:color w:val="262626" w:themeColor="text1" w:themeTint="D9"/>
+        </w:rPr>
+      </w:pPr>
+      <w:proofErr w:type="spellStart"/>
+      <w:r>
+        <w:rPr>
+          <w:color w:val="262626" w:themeColor="text1" w:themeTint="D9"/>
+        </w:rPr>
+        <w:t>sudo</w:t>
+      </w:r>
+      <w:proofErr w:type="spellEnd"/>
+      <w:r>
+        <w:rPr>
+          <w:color w:val="262626" w:themeColor="text1" w:themeTint="D9"/>
+        </w:rPr>
+        <w:t xml:space="preserve"> nginx -t</w:t>
+      </w:r>
+    </w:p>
+    <w:p>
+      <w:pPr>
+        <w:rPr>
+          <w:color w:val="262626" w:themeColor="text1" w:themeTint="D9"/>
+        </w:rPr>
+      </w:pPr>
+      <w:proofErr w:type="spellStart"/>
+      <w:r>
+        <w:rPr>
+          <w:color w:val="262626" w:themeColor="text1" w:themeTint="D9"/>
+        </w:rPr>
+        <w:t>sudo</w:t>
+      </w:r>
+      <w:proofErr w:type="spellEnd"/>
+      <w:r>
+        <w:rPr>
+          <w:color w:val="262626" w:themeColor="text1" w:themeTint="D9"/>
+        </w:rPr>
+        <w:t xml:space="preserve"> </w:t>
+      </w:r>
+      <w:proofErr w:type="spellStart"/>
+      <w:r>
+        <w:rPr>
+          <w:color w:val="262626" w:themeColor="text1" w:themeTint="D9"/>
+        </w:rPr>
+        <w:t>systemctl</w:t>
+      </w:r>
+      <w:proofErr w:type="spellEnd"/>
+      <w:r>
+        <w:rPr>
+          <w:color w:val="262626" w:themeColor="text1" w:themeTint="D9"/>
+        </w:rPr>
+        <w:t xml:space="preserve"> restart nginx</w:t>
+      </w:r>
+      <w:r>
+        <w:rPr>
+          <w:color w:val="262626" w:themeColor="text1" w:themeTint="D9"/>
+        </w:rPr>
+        <w:br/>
+      </w:r>
+      <w:r>
+        <w:rPr>
+          <w:color w:val="262626" w:themeColor="text1" w:themeTint="D9"/>
+        </w:rPr>
+        <w:br/>
+      </w:r>
+      <w:r>
+        <w:rPr>
+          <w:color w:val="262626" w:themeColor="text1" w:themeTint="D9"/>
+        </w:rPr>
+        <w:br/>
+        <w:t xml:space="preserve">If you are creating repositories specific runners, then you </w:t>
+      </w:r>
+      <w:proofErr w:type="gramStart"/>
+      <w:r>
+        <w:rPr>
+          <w:color w:val="262626" w:themeColor="text1" w:themeTint="D9"/>
+        </w:rPr>
+        <w:t>have to</w:t>
+      </w:r>
+      <w:proofErr w:type="gramEnd"/>
+      <w:r>
+        <w:rPr>
+          <w:color w:val="262626" w:themeColor="text1" w:themeTint="D9"/>
+        </w:rPr>
+        <w:t xml:space="preserve"> create new runner for the new repository. Can follow the same steps as previously.</w:t>
+      </w:r>
     </w:p>
     <w:sectPr>
       <w:pgSz w:w="12240" w:h="15840"/>

</xml_diff>